<commit_message>
Updated the team contract
</commit_message>
<xml_diff>
--- a/Project Initiation/Project Contract/TeamContract (Group 5).docx
+++ b/Project Initiation/Project Contract/TeamContract (Group 5).docx
@@ -555,6 +555,21 @@
         <w:lastRenderedPageBreak/>
         <w:t>We will be using Microsoft Project as it is a very useful and the recommended tool from our tutor to assist in the management of multiple tasks being completed simultaneously. We will construct a project Gantt chart for us to use as a management tool for the semester.</w:t>
       </w:r>
+      <w:r>
+        <w:t xml:space="preserve"> Additionally, </w:t>
+      </w:r>
+      <w:r>
+        <w:t>our</w:t>
+      </w:r>
+      <w:r>
+        <w:t xml:space="preserve"> team will have an agenda for each meeting, which we will strictly adhere to keep our efficiency during team </w:t>
+      </w:r>
+      <w:r>
+        <w:t>meetings and</w:t>
+      </w:r>
+      <w:r>
+        <w:t xml:space="preserve"> minimize falling off task. Our meetings will be strategically timed for the certain task and our goal will be to finish within that time frame.</w:t>
+      </w:r>
     </w:p>
     <w:p>
       <w:pPr>
@@ -582,25 +597,7 @@
     </w:p>
     <w:p>
       <w:r>
-        <w:t xml:space="preserve">If a task is assigned to an individual group </w:t>
-      </w:r>
-      <w:r>
-        <w:t>member,</w:t>
-      </w:r>
-      <w:r>
-        <w:t xml:space="preserve"> they are personally responsible for the completion of the task before the required due date. This does not mean that if they are having </w:t>
-      </w:r>
-      <w:r>
-        <w:t>difficulties,</w:t>
-      </w:r>
-      <w:r>
-        <w:t xml:space="preserve"> they </w:t>
-      </w:r>
-      <w:r>
-        <w:t>cannot</w:t>
-      </w:r>
-      <w:r>
-        <w:t xml:space="preserve"> get assistance, however, </w:t>
+        <w:t xml:space="preserve">If a task is assigned to an individual group member, they are personally responsible for the completion of the task before the required due date. This does not mean that if they are having difficulties, they cannot get assistance, however, </w:t>
       </w:r>
       <w:r>
         <w:t>it is the responsibility of the individual group member to seek assistance and take over the deliverable</w:t>
@@ -633,8 +630,6 @@
       <w:r>
         <w:t>group</w:t>
       </w:r>
-      <w:bookmarkStart w:id="0" w:name="_GoBack"/>
-      <w:bookmarkEnd w:id="0"/>
       <w:r>
         <w:t>.</w:t>
       </w:r>
@@ -654,8 +649,6 @@
         <w:rPr>
           <w:rFonts w:ascii="Arial" w:eastAsia="Arial" w:hAnsi="Arial" w:cs="Arial"/>
           <w:color w:val="434343"/>
-          <w:sz w:val="24"/>
-          <w:szCs w:val="24"/>
           <w:highlight w:val="white"/>
         </w:rPr>
       </w:pPr>
@@ -663,8 +656,6 @@
         <w:rPr>
           <w:rFonts w:ascii="Arial" w:eastAsia="Arial" w:hAnsi="Arial" w:cs="Arial"/>
           <w:color w:val="434343"/>
-          <w:sz w:val="24"/>
-          <w:szCs w:val="24"/>
           <w:highlight w:val="white"/>
         </w:rPr>
         <w:t xml:space="preserve">Consequences will be based on a strike program with three strikes resulting in a probationary status. While on probation the team member must demonstrate his/her ongoing commitment to the team by writing an explanatory paper and requesting reinstatement to the team. Strikes may be given for any one of the following reasons: </w:t>
@@ -680,8 +671,6 @@
         <w:rPr>
           <w:rFonts w:ascii="Arial" w:eastAsia="Arial" w:hAnsi="Arial" w:cs="Arial"/>
           <w:color w:val="434343"/>
-          <w:sz w:val="24"/>
-          <w:szCs w:val="24"/>
           <w:highlight w:val="white"/>
         </w:rPr>
       </w:pPr>
@@ -689,8 +678,6 @@
         <w:rPr>
           <w:rFonts w:ascii="Arial" w:eastAsia="Arial" w:hAnsi="Arial" w:cs="Arial"/>
           <w:color w:val="434343"/>
-          <w:sz w:val="24"/>
-          <w:szCs w:val="24"/>
           <w:highlight w:val="white"/>
         </w:rPr>
         <w:t xml:space="preserve">Missed meetings without either communication 24 hours prior or a legitimate </w:t>
@@ -699,8 +686,6 @@
         <w:rPr>
           <w:rFonts w:ascii="Arial" w:eastAsia="Arial" w:hAnsi="Arial" w:cs="Arial"/>
           <w:color w:val="434343"/>
-          <w:sz w:val="24"/>
-          <w:szCs w:val="24"/>
           <w:highlight w:val="white"/>
         </w:rPr>
         <w:t>notice</w:t>
@@ -709,8 +694,6 @@
         <w:rPr>
           <w:rFonts w:ascii="Arial" w:eastAsia="Arial" w:hAnsi="Arial" w:cs="Arial"/>
           <w:color w:val="434343"/>
-          <w:sz w:val="24"/>
-          <w:szCs w:val="24"/>
           <w:highlight w:val="white"/>
         </w:rPr>
         <w:t>.</w:t>
@@ -726,8 +709,6 @@
         <w:rPr>
           <w:rFonts w:ascii="Arial" w:eastAsia="Arial" w:hAnsi="Arial" w:cs="Arial"/>
           <w:color w:val="434343"/>
-          <w:sz w:val="24"/>
-          <w:szCs w:val="24"/>
           <w:highlight w:val="white"/>
         </w:rPr>
       </w:pPr>
@@ -735,8 +716,6 @@
         <w:rPr>
           <w:rFonts w:ascii="Arial" w:eastAsia="Arial" w:hAnsi="Arial" w:cs="Arial"/>
           <w:color w:val="434343"/>
-          <w:sz w:val="24"/>
-          <w:szCs w:val="24"/>
           <w:highlight w:val="white"/>
         </w:rPr>
         <w:t xml:space="preserve">Failure to abide by the rules presented in this </w:t>
@@ -745,8 +724,6 @@
         <w:rPr>
           <w:rFonts w:ascii="Arial" w:eastAsia="Arial" w:hAnsi="Arial" w:cs="Arial"/>
           <w:color w:val="434343"/>
-          <w:sz w:val="24"/>
-          <w:szCs w:val="24"/>
           <w:highlight w:val="white"/>
         </w:rPr>
         <w:t>team</w:t>
@@ -755,8 +732,6 @@
         <w:rPr>
           <w:rFonts w:ascii="Arial" w:eastAsia="Arial" w:hAnsi="Arial" w:cs="Arial"/>
           <w:color w:val="434343"/>
-          <w:sz w:val="24"/>
-          <w:szCs w:val="24"/>
           <w:highlight w:val="white"/>
         </w:rPr>
         <w:t xml:space="preserve"> agreement.</w:t>
@@ -773,8 +748,6 @@
         <w:rPr>
           <w:rFonts w:ascii="Arial" w:eastAsia="Arial" w:hAnsi="Arial" w:cs="Arial"/>
           <w:color w:val="434343"/>
-          <w:sz w:val="24"/>
-          <w:szCs w:val="24"/>
           <w:highlight w:val="white"/>
         </w:rPr>
       </w:pPr>
@@ -782,8 +755,6 @@
         <w:rPr>
           <w:rFonts w:ascii="Arial" w:eastAsia="Arial" w:hAnsi="Arial" w:cs="Arial"/>
           <w:color w:val="434343"/>
-          <w:sz w:val="24"/>
-          <w:szCs w:val="24"/>
           <w:highlight w:val="white"/>
         </w:rPr>
         <w:t xml:space="preserve">Low commitment and substandard work presented in assigned tasks. </w:t>
@@ -954,7 +925,11 @@
               <w:bottom w:val="single" w:sz="4" w:space="0" w:color="auto"/>
             </w:tcBorders>
           </w:tcPr>
-          <w:p/>
+          <w:p>
+            <w:r>
+              <w:t>2/26/2020</w:t>
+            </w:r>
+          </w:p>
         </w:tc>
       </w:tr>
       <w:tr>
@@ -1049,7 +1024,11 @@
               <w:top w:val="single" w:sz="4" w:space="0" w:color="auto"/>
             </w:tcBorders>
           </w:tcPr>
-          <w:p/>
+          <w:p>
+            <w:r>
+              <w:t>2/26/2020</w:t>
+            </w:r>
+          </w:p>
         </w:tc>
       </w:tr>
       <w:tr>
@@ -1142,7 +1121,11 @@
               <w:bottom w:val="single" w:sz="4" w:space="0" w:color="auto"/>
             </w:tcBorders>
           </w:tcPr>
-          <w:p/>
+          <w:p>
+            <w:r>
+              <w:t>2/26/2020</w:t>
+            </w:r>
+          </w:p>
         </w:tc>
       </w:tr>
       <w:tr>
@@ -1238,7 +1221,11 @@
               <w:bottom w:val="single" w:sz="4" w:space="0" w:color="auto"/>
             </w:tcBorders>
           </w:tcPr>
-          <w:p/>
+          <w:p>
+            <w:r>
+              <w:t>2/26/2020</w:t>
+            </w:r>
+          </w:p>
         </w:tc>
       </w:tr>
       <w:tr>
@@ -1328,7 +1315,11 @@
               <w:top w:val="single" w:sz="4" w:space="0" w:color="auto"/>
             </w:tcBorders>
           </w:tcPr>
-          <w:p/>
+          <w:p>
+            <w:r>
+              <w:t>2/26/2020</w:t>
+            </w:r>
+          </w:p>
         </w:tc>
       </w:tr>
     </w:tbl>
@@ -1444,7 +1435,11 @@
               <w:top w:val="single" w:sz="4" w:space="0" w:color="auto"/>
             </w:tcBorders>
           </w:tcPr>
-          <w:p/>
+          <w:p>
+            <w:r>
+              <w:t>2/26/2020</w:t>
+            </w:r>
+          </w:p>
         </w:tc>
       </w:tr>
     </w:tbl>
@@ -1549,7 +1544,13 @@
               <w:top w:val="single" w:sz="4" w:space="0" w:color="auto"/>
             </w:tcBorders>
           </w:tcPr>
-          <w:p/>
+          <w:p>
+            <w:r>
+              <w:t>2/26/2020</w:t>
+            </w:r>
+            <w:bookmarkStart w:id="0" w:name="_GoBack"/>
+            <w:bookmarkEnd w:id="0"/>
+          </w:p>
         </w:tc>
       </w:tr>
     </w:tbl>
@@ -2135,6 +2136,7 @@
   <w:style w:type="character" w:default="1" w:styleId="DefaultParagraphFont">
     <w:name w:val="Default Paragraph Font"/>
     <w:uiPriority w:val="1"/>
+    <w:semiHidden/>
     <w:unhideWhenUsed/>
   </w:style>
   <w:style w:type="table" w:default="1" w:styleId="TableNormal">

</xml_diff>